<commit_message>
First version of doc
</commit_message>
<xml_diff>
--- a/doc/Assignment_Analysis_and_Design_Document.docx
+++ b/doc/Assignment_Analysis_and_Design_Document.docx
@@ -2,8 +2,6 @@
 <file path=word/document.xml><?xml version="1.0" encoding="utf-8"?>
 <w:document xmlns:wpc="http://schemas.microsoft.com/office/word/2010/wordprocessingCanvas" xmlns:cx="http://schemas.microsoft.com/office/drawing/2014/chartex" xmlns:cx1="http://schemas.microsoft.com/office/drawing/2015/9/8/chartex" xmlns:cx2="http://schemas.microsoft.com/office/drawing/2015/10/21/chartex" xmlns:cx3="http://schemas.microsoft.com/office/drawing/2016/5/9/chartex" xmlns:cx4="http://schemas.microsoft.com/office/drawing/2016/5/10/chartex" xmlns:cx5="http://schemas.microsoft.com/office/drawing/2016/5/11/chartex" xmlns:cx6="http://schemas.microsoft.com/office/drawing/2016/5/12/chartex" xmlns:cx7="http://schemas.microsoft.com/office/drawing/2016/5/13/chartex" xmlns:cx8="http://schemas.microsoft.com/office/drawing/2016/5/14/chartex" xmlns:mc="http://schemas.openxmlformats.org/markup-compatibility/2006" xmlns:aink="http://schemas.microsoft.com/office/drawing/2016/ink" xmlns:am3d="http://schemas.microsoft.com/office/drawing/2017/model3d" xmlns:o="urn:schemas-microsoft-com:office:office" xmlns:r="http://schemas.openxmlformats.org/officeDocument/2006/relationships" xmlns:m="http://schemas.openxmlformats.org/officeDocument/2006/math" xmlns:v="urn:schemas-microsoft-com:vml" xmlns:wp14="http://schemas.microsoft.com/office/word/2010/wordprocessingDrawing" xmlns:wp="http://schemas.openxmlformats.org/drawingml/2006/wordprocessingDrawing" xmlns:w10="urn:schemas-microsoft-com:office:word" xmlns:w="http://schemas.openxmlformats.org/wordprocessingml/2006/main" xmlns:w14="http://schemas.microsoft.com/office/word/2010/wordml" xmlns:w15="http://schemas.microsoft.com/office/word/2012/wordml" xmlns:w16cid="http://schemas.microsoft.com/office/word/2016/wordml/cid" xmlns:w16se="http://schemas.microsoft.com/office/word/2015/wordml/symex" xmlns:wpg="http://schemas.microsoft.com/office/word/2010/wordprocessingGroup" xmlns:wpi="http://schemas.microsoft.com/office/word/2010/wordprocessingInk" xmlns:wne="http://schemas.microsoft.com/office/word/2006/wordml" xmlns:wps="http://schemas.microsoft.com/office/word/2010/wordprocessingShape" mc:Ignorable="w14 w15 w16se w16cid wp14">
   <w:body>
-    <w:bookmarkStart w:id="0" w:name="_GoBack"/>
-    <w:bookmarkEnd w:id="0"/>
     <w:p>
       <w:pPr>
         <w:pStyle w:val="Title"/>
@@ -21,26 +19,26 @@
       <w:r>
         <w:fldChar w:fldCharType="separate"/>
       </w:r>
-      <w:bookmarkStart w:id="1" w:name="_Toc254785382"/>
-      <w:bookmarkStart w:id="2" w:name="_Toc254771756"/>
-      <w:bookmarkStart w:id="3" w:name="_Toc254770265"/>
-      <w:bookmarkStart w:id="4" w:name="_Toc254770225"/>
-      <w:bookmarkStart w:id="5" w:name="_Toc222883074"/>
-      <w:bookmarkStart w:id="6" w:name="_Toc222821166"/>
-      <w:bookmarkStart w:id="7" w:name="_Toc222820220"/>
+      <w:bookmarkStart w:id="0" w:name="_Toc222820220"/>
+      <w:bookmarkStart w:id="1" w:name="_Toc222821166"/>
+      <w:bookmarkStart w:id="2" w:name="_Toc222883074"/>
+      <w:bookmarkStart w:id="3" w:name="_Toc254770225"/>
+      <w:bookmarkStart w:id="4" w:name="_Toc254770265"/>
+      <w:bookmarkStart w:id="5" w:name="_Toc254771756"/>
+      <w:bookmarkStart w:id="6" w:name="_Toc254785382"/>
       <w:r>
         <w:rPr>
           <w:rFonts w:ascii="Times New Roman" w:hAnsi="Times New Roman"/>
         </w:rPr>
         <w:t>Students Management</w:t>
       </w:r>
+      <w:bookmarkEnd w:id="0"/>
       <w:bookmarkEnd w:id="1"/>
       <w:bookmarkEnd w:id="2"/>
       <w:bookmarkEnd w:id="3"/>
       <w:bookmarkEnd w:id="4"/>
       <w:bookmarkEnd w:id="5"/>
       <w:bookmarkEnd w:id="6"/>
-      <w:bookmarkEnd w:id="7"/>
       <w:r>
         <w:rPr>
           <w:rFonts w:ascii="Times New Roman" w:hAnsi="Times New Roman"/>
@@ -56,28 +54,41 @@
           <w:rFonts w:ascii="Times New Roman" w:hAnsi="Times New Roman"/>
         </w:rPr>
       </w:pPr>
-      <w:fldSimple w:instr=" TITLE  \* MERGEFORMAT ">
-        <w:bookmarkStart w:id="8" w:name="_Toc222820221"/>
-        <w:bookmarkStart w:id="9" w:name="_Toc222821167"/>
-        <w:bookmarkStart w:id="10" w:name="_Toc222883075"/>
-        <w:bookmarkStart w:id="11" w:name="_Toc254770226"/>
-        <w:bookmarkStart w:id="12" w:name="_Toc254770266"/>
-        <w:bookmarkStart w:id="13" w:name="_Toc254771757"/>
-        <w:bookmarkStart w:id="14" w:name="_Toc254785383"/>
-        <w:r>
-          <w:rPr>
-            <w:rFonts w:ascii="Times New Roman" w:hAnsi="Times New Roman"/>
-          </w:rPr>
-          <w:t>Analysis and Design Document</w:t>
-        </w:r>
-        <w:bookmarkEnd w:id="8"/>
-        <w:bookmarkEnd w:id="9"/>
-        <w:bookmarkEnd w:id="10"/>
-        <w:bookmarkEnd w:id="11"/>
-        <w:bookmarkEnd w:id="12"/>
-        <w:bookmarkEnd w:id="13"/>
-        <w:bookmarkEnd w:id="14"/>
-      </w:fldSimple>
+      <w:r>
+        <w:fldChar w:fldCharType="begin"/>
+      </w:r>
+      <w:r>
+        <w:instrText xml:space="preserve"> TITLE  \* MERGEFORMAT </w:instrText>
+      </w:r>
+      <w:r>
+        <w:fldChar w:fldCharType="separate"/>
+      </w:r>
+      <w:bookmarkStart w:id="7" w:name="_Toc222820221"/>
+      <w:bookmarkStart w:id="8" w:name="_Toc222821167"/>
+      <w:bookmarkStart w:id="9" w:name="_Toc222883075"/>
+      <w:bookmarkStart w:id="10" w:name="_Toc254770226"/>
+      <w:bookmarkStart w:id="11" w:name="_Toc254770266"/>
+      <w:bookmarkStart w:id="12" w:name="_Toc254771757"/>
+      <w:bookmarkStart w:id="13" w:name="_Toc254785383"/>
+      <w:r>
+        <w:rPr>
+          <w:rFonts w:ascii="Times New Roman" w:hAnsi="Times New Roman"/>
+        </w:rPr>
+        <w:t>Analysis and Design Document</w:t>
+      </w:r>
+      <w:bookmarkEnd w:id="7"/>
+      <w:bookmarkEnd w:id="8"/>
+      <w:bookmarkEnd w:id="9"/>
+      <w:bookmarkEnd w:id="10"/>
+      <w:bookmarkEnd w:id="11"/>
+      <w:bookmarkEnd w:id="12"/>
+      <w:bookmarkEnd w:id="13"/>
+      <w:r>
+        <w:rPr>
+          <w:rFonts w:ascii="Times New Roman" w:hAnsi="Times New Roman"/>
+        </w:rPr>
+        <w:fldChar w:fldCharType="end"/>
+      </w:r>
     </w:p>
     <w:p>
       <w:pPr>
@@ -97,13 +108,13 @@
           <w:sz w:val="28"/>
         </w:rPr>
       </w:pPr>
-      <w:bookmarkStart w:id="15" w:name="_Toc222820222"/>
-      <w:bookmarkStart w:id="16" w:name="_Toc222821168"/>
-      <w:bookmarkStart w:id="17" w:name="_Toc222883076"/>
-      <w:bookmarkStart w:id="18" w:name="_Toc254770227"/>
-      <w:bookmarkStart w:id="19" w:name="_Toc254770267"/>
-      <w:bookmarkStart w:id="20" w:name="_Toc254771758"/>
-      <w:bookmarkStart w:id="21" w:name="_Toc254785384"/>
+      <w:bookmarkStart w:id="14" w:name="_Toc222820222"/>
+      <w:bookmarkStart w:id="15" w:name="_Toc222821168"/>
+      <w:bookmarkStart w:id="16" w:name="_Toc222883076"/>
+      <w:bookmarkStart w:id="17" w:name="_Toc254770227"/>
+      <w:bookmarkStart w:id="18" w:name="_Toc254770267"/>
+      <w:bookmarkStart w:id="19" w:name="_Toc254771758"/>
+      <w:bookmarkStart w:id="20" w:name="_Toc254785384"/>
       <w:r>
         <w:rPr>
           <w:rFonts w:ascii="Times New Roman" w:hAnsi="Times New Roman"/>
@@ -111,13 +122,13 @@
         </w:rPr>
         <w:t>Student:</w:t>
       </w:r>
+      <w:bookmarkEnd w:id="14"/>
       <w:bookmarkEnd w:id="15"/>
       <w:bookmarkEnd w:id="16"/>
       <w:bookmarkEnd w:id="17"/>
       <w:bookmarkEnd w:id="18"/>
       <w:bookmarkEnd w:id="19"/>
       <w:bookmarkEnd w:id="20"/>
-      <w:bookmarkEnd w:id="21"/>
       <w:r>
         <w:rPr>
           <w:rFonts w:ascii="Times New Roman" w:hAnsi="Times New Roman"/>
@@ -200,13 +211,13 @@
           <w:rFonts w:ascii="Times New Roman" w:hAnsi="Times New Roman"/>
         </w:rPr>
       </w:pPr>
-      <w:bookmarkStart w:id="22" w:name="_Toc222820223"/>
-      <w:bookmarkStart w:id="23" w:name="_Toc222821169"/>
-      <w:bookmarkStart w:id="24" w:name="_Toc222883077"/>
-      <w:bookmarkStart w:id="25" w:name="_Toc254770228"/>
-      <w:bookmarkStart w:id="26" w:name="_Toc254770268"/>
-      <w:bookmarkStart w:id="27" w:name="_Toc254771759"/>
-      <w:bookmarkStart w:id="28" w:name="_Toc254785385"/>
+      <w:bookmarkStart w:id="21" w:name="_Toc222820223"/>
+      <w:bookmarkStart w:id="22" w:name="_Toc222821169"/>
+      <w:bookmarkStart w:id="23" w:name="_Toc222883077"/>
+      <w:bookmarkStart w:id="24" w:name="_Toc254770228"/>
+      <w:bookmarkStart w:id="25" w:name="_Toc254770268"/>
+      <w:bookmarkStart w:id="26" w:name="_Toc254771759"/>
+      <w:bookmarkStart w:id="27" w:name="_Toc254785385"/>
       <w:r>
         <w:rPr>
           <w:rFonts w:ascii="Times New Roman" w:hAnsi="Times New Roman"/>
@@ -214,13 +225,13 @@
         <w:lastRenderedPageBreak/>
         <w:t>Table of Contents</w:t>
       </w:r>
+      <w:bookmarkEnd w:id="21"/>
       <w:bookmarkEnd w:id="22"/>
       <w:bookmarkEnd w:id="23"/>
       <w:bookmarkEnd w:id="24"/>
       <w:bookmarkEnd w:id="25"/>
       <w:bookmarkEnd w:id="26"/>
       <w:bookmarkEnd w:id="27"/>
-      <w:bookmarkEnd w:id="28"/>
     </w:p>
     <w:p>
       <w:pPr>
@@ -965,7 +976,7 @@
         </w:rPr>
         <w:br w:type="page"/>
       </w:r>
-      <w:bookmarkStart w:id="29" w:name="_Toc254785386"/>
+      <w:bookmarkStart w:id="28" w:name="_Toc254785386"/>
       <w:r>
         <w:rPr>
           <w:rFonts w:ascii="Times New Roman" w:hAnsi="Times New Roman"/>
@@ -973,7 +984,7 @@
         <w:lastRenderedPageBreak/>
         <w:t>1. Requirements Analysis</w:t>
       </w:r>
-      <w:bookmarkEnd w:id="29"/>
+      <w:bookmarkEnd w:id="28"/>
       <w:r>
         <w:rPr>
           <w:rFonts w:ascii="Times New Roman" w:hAnsi="Times New Roman"/>
@@ -1001,7 +1012,7 @@
           <w:szCs w:val="24"/>
         </w:rPr>
       </w:pPr>
-      <w:bookmarkStart w:id="30" w:name="_Toc254785387"/>
+      <w:bookmarkStart w:id="29" w:name="_Toc254785387"/>
       <w:r>
         <w:rPr>
           <w:rFonts w:ascii="Times New Roman" w:hAnsi="Times New Roman"/>
@@ -1009,7 +1020,7 @@
         </w:rPr>
         <w:t>Assignment Specification</w:t>
       </w:r>
-      <w:bookmarkEnd w:id="30"/>
+      <w:bookmarkEnd w:id="29"/>
     </w:p>
     <w:p>
       <w:r>
@@ -1031,7 +1042,7 @@
           <w:szCs w:val="24"/>
         </w:rPr>
       </w:pPr>
-      <w:bookmarkStart w:id="31" w:name="_Toc254785388"/>
+      <w:bookmarkStart w:id="30" w:name="_Toc254785388"/>
       <w:r>
         <w:rPr>
           <w:rFonts w:ascii="Times New Roman" w:hAnsi="Times New Roman"/>
@@ -1039,7 +1050,7 @@
         </w:rPr>
         <w:t>Functional Requirements</w:t>
       </w:r>
-      <w:bookmarkEnd w:id="31"/>
+      <w:bookmarkEnd w:id="30"/>
     </w:p>
     <w:p>
       <w:pPr>
@@ -1056,7 +1067,15 @@
         <w:t>f</w:t>
       </w:r>
       <w:r>
-        <w:t xml:space="preserve"> they are not logged in </w:t>
+        <w:t xml:space="preserve"> they are not logged </w:t>
+      </w:r>
+      <w:r>
+        <w:t>i</w:t>
+      </w:r>
+      <w:bookmarkStart w:id="31" w:name="_GoBack"/>
+      <w:bookmarkEnd w:id="31"/>
+      <w:r>
+        <w:t xml:space="preserve">n </w:t>
       </w:r>
     </w:p>
     <w:p>
@@ -2599,11 +2618,21 @@
           <w:r>
             <w:sym w:font="Symbol" w:char="F0D3"/>
           </w:r>
-          <w:fldSimple w:instr=" DOCPROPERTY &quot;Company&quot;  \* MERGEFORMAT ">
-            <w:r>
-              <w:t>UTCN</w:t>
-            </w:r>
-          </w:fldSimple>
+          <w:r>
+            <w:fldChar w:fldCharType="begin"/>
+          </w:r>
+          <w:r>
+            <w:instrText xml:space="preserve"> DOCPROPERTY "Company"  \* MERGEFORMAT </w:instrText>
+          </w:r>
+          <w:r>
+            <w:fldChar w:fldCharType="separate"/>
+          </w:r>
+          <w:r>
+            <w:t>UTCN</w:t>
+          </w:r>
+          <w:r>
+            <w:fldChar w:fldCharType="end"/>
+          </w:r>
           <w:r>
             <w:t xml:space="preserve">, </w:t>
           </w:r>
@@ -2681,15 +2710,29 @@
             </w:rPr>
             <w:t xml:space="preserve"> of </w:t>
           </w:r>
-          <w:fldSimple w:instr=" NUMPAGES  \* MERGEFORMAT ">
-            <w:r>
-              <w:rPr>
-                <w:rStyle w:val="PageNumber"/>
-                <w:noProof/>
-              </w:rPr>
-              <w:t>4</w:t>
-            </w:r>
-          </w:fldSimple>
+          <w:r>
+            <w:fldChar w:fldCharType="begin"/>
+          </w:r>
+          <w:r>
+            <w:instrText xml:space="preserve"> NUMPAGES  \* MERGEFORMAT </w:instrText>
+          </w:r>
+          <w:r>
+            <w:fldChar w:fldCharType="separate"/>
+          </w:r>
+          <w:r>
+            <w:rPr>
+              <w:rStyle w:val="PageNumber"/>
+              <w:noProof/>
+            </w:rPr>
+            <w:t>4</w:t>
+          </w:r>
+          <w:r>
+            <w:rPr>
+              <w:rStyle w:val="PageNumber"/>
+              <w:noProof/>
+            </w:rPr>
+            <w:fldChar w:fldCharType="end"/>
+          </w:r>
         </w:p>
       </w:tc>
     </w:tr>

</xml_diff>